<commit_message>
GUI 1.7 (fix 1)
</commit_message>
<xml_diff>
--- a/Литература/Список использованной литературы.docx
+++ b/Литература/Список использованной литературы.docx
@@ -1912,6 +1912,11 @@
           <w:ilvl w:val="0"/>
           <w:numId w:val="7"/>
         </w:numPr>
+        <w:rPr>
+          <w:rStyle w:val="a3"/>
+          <w:color w:val="auto"/>
+          <w:u w:val="none"/>
+        </w:rPr>
       </w:pPr>
       <w:r>
         <w:t xml:space="preserve">Коэффициент различимости - </w:t>
@@ -1924,6 +1929,80 @@
           <w:t>http://jre.cplire.ru/alt/jun15/4/text.html</w:t>
         </w:r>
       </w:hyperlink>
+    </w:p>
+    <w:p>
+      <w:pPr>
+        <w:pStyle w:val="a5"/>
+        <w:numPr>
+          <w:ilvl w:val="0"/>
+          <w:numId w:val="7"/>
+        </w:numPr>
+      </w:pPr>
+      <w:r>
+        <w:t xml:space="preserve">Билинейная интерполяция - </w:t>
+      </w:r>
+      <w:proofErr w:type="spellStart"/>
+      <w:r>
+        <w:rPr>
+          <w:rFonts w:ascii="Arial" w:eastAsia="Times New Roman" w:hAnsi="Arial" w:cs="Arial"/>
+          <w:i/>
+          <w:iCs/>
+          <w:color w:val="000000"/>
+          <w:sz w:val="19"/>
+          <w:szCs w:val="19"/>
+          <w:lang w:eastAsia="ru-RU"/>
+        </w:rPr>
+        <w:t>А.А.Самарский</w:t>
+      </w:r>
+      <w:proofErr w:type="spellEnd"/>
+      <w:r>
+        <w:rPr>
+          <w:rFonts w:ascii="Arial" w:eastAsia="Times New Roman" w:hAnsi="Arial" w:cs="Arial"/>
+          <w:i/>
+          <w:iCs/>
+          <w:color w:val="000000"/>
+          <w:sz w:val="19"/>
+          <w:szCs w:val="19"/>
+          <w:lang w:eastAsia="ru-RU"/>
+        </w:rPr>
+        <w:t xml:space="preserve">, </w:t>
+      </w:r>
+      <w:proofErr w:type="spellStart"/>
+      <w:r>
+        <w:rPr>
+          <w:rFonts w:ascii="Arial" w:eastAsia="Times New Roman" w:hAnsi="Arial" w:cs="Arial"/>
+          <w:i/>
+          <w:iCs/>
+          <w:color w:val="000000"/>
+          <w:sz w:val="19"/>
+          <w:szCs w:val="19"/>
+          <w:lang w:eastAsia="ru-RU"/>
+        </w:rPr>
+        <w:t>А.В.Гулин</w:t>
+      </w:r>
+      <w:proofErr w:type="spellEnd"/>
+      <w:r>
+        <w:rPr>
+          <w:rFonts w:ascii="Arial" w:eastAsia="Times New Roman" w:hAnsi="Arial" w:cs="Arial"/>
+          <w:i/>
+          <w:iCs/>
+          <w:color w:val="000000"/>
+          <w:sz w:val="19"/>
+          <w:szCs w:val="19"/>
+          <w:lang w:eastAsia="ru-RU"/>
+        </w:rPr>
+        <w:t>.</w:t>
+      </w:r>
+      <w:r>
+        <w:rPr>
+          <w:rFonts w:ascii="Arial" w:eastAsia="Times New Roman" w:hAnsi="Arial" w:cs="Arial"/>
+          <w:color w:val="000000"/>
+          <w:sz w:val="19"/>
+          <w:szCs w:val="19"/>
+          <w:lang w:eastAsia="ru-RU"/>
+        </w:rPr>
+        <w:t>  Численные методы М.: Наука, 1989.</w:t>
+      </w:r>
     </w:p>
     <w:p>
       <w:pPr>
@@ -2659,6 +2738,155 @@
       </w:pPr>
       <w:rPr>
         <w:rFonts w:ascii="Wingdings" w:hAnsi="Wingdings" w:hint="default"/>
+      </w:rPr>
+    </w:lvl>
+  </w:abstractNum>
+  <w:abstractNum w:abstractNumId="7" w15:restartNumberingAfterBreak="0">
+    <w:nsid w:val="73195BF6"/>
+    <w:multiLevelType w:val="multilevel"/>
+    <w:tmpl w:val="7FBA9F04"/>
+    <w:lvl w:ilvl="0">
+      <w:start w:val="1"/>
+      <w:numFmt w:val="bullet"/>
+      <w:lvlText w:val=""/>
+      <w:lvlJc w:val="left"/>
+      <w:pPr>
+        <w:tabs>
+          <w:tab w:val="num" w:pos="720"/>
+        </w:tabs>
+        <w:ind w:left="720" w:hanging="360"/>
+      </w:pPr>
+      <w:rPr>
+        <w:rFonts w:ascii="Wingdings" w:hAnsi="Wingdings" w:hint="default"/>
+        <w:sz w:val="20"/>
+      </w:rPr>
+    </w:lvl>
+    <w:lvl w:ilvl="1" w:tentative="1">
+      <w:start w:val="1"/>
+      <w:numFmt w:val="bullet"/>
+      <w:lvlText w:val=""/>
+      <w:lvlJc w:val="left"/>
+      <w:pPr>
+        <w:tabs>
+          <w:tab w:val="num" w:pos="1440"/>
+        </w:tabs>
+        <w:ind w:left="1440" w:hanging="360"/>
+      </w:pPr>
+      <w:rPr>
+        <w:rFonts w:ascii="Wingdings" w:hAnsi="Wingdings" w:hint="default"/>
+        <w:sz w:val="20"/>
+      </w:rPr>
+    </w:lvl>
+    <w:lvl w:ilvl="2" w:tentative="1">
+      <w:start w:val="1"/>
+      <w:numFmt w:val="bullet"/>
+      <w:lvlText w:val=""/>
+      <w:lvlJc w:val="left"/>
+      <w:pPr>
+        <w:tabs>
+          <w:tab w:val="num" w:pos="2160"/>
+        </w:tabs>
+        <w:ind w:left="2160" w:hanging="360"/>
+      </w:pPr>
+      <w:rPr>
+        <w:rFonts w:ascii="Wingdings" w:hAnsi="Wingdings" w:hint="default"/>
+        <w:sz w:val="20"/>
+      </w:rPr>
+    </w:lvl>
+    <w:lvl w:ilvl="3" w:tentative="1">
+      <w:start w:val="1"/>
+      <w:numFmt w:val="bullet"/>
+      <w:lvlText w:val=""/>
+      <w:lvlJc w:val="left"/>
+      <w:pPr>
+        <w:tabs>
+          <w:tab w:val="num" w:pos="2880"/>
+        </w:tabs>
+        <w:ind w:left="2880" w:hanging="360"/>
+      </w:pPr>
+      <w:rPr>
+        <w:rFonts w:ascii="Wingdings" w:hAnsi="Wingdings" w:hint="default"/>
+        <w:sz w:val="20"/>
+      </w:rPr>
+    </w:lvl>
+    <w:lvl w:ilvl="4" w:tentative="1">
+      <w:start w:val="1"/>
+      <w:numFmt w:val="bullet"/>
+      <w:lvlText w:val=""/>
+      <w:lvlJc w:val="left"/>
+      <w:pPr>
+        <w:tabs>
+          <w:tab w:val="num" w:pos="3600"/>
+        </w:tabs>
+        <w:ind w:left="3600" w:hanging="360"/>
+      </w:pPr>
+      <w:rPr>
+        <w:rFonts w:ascii="Wingdings" w:hAnsi="Wingdings" w:hint="default"/>
+        <w:sz w:val="20"/>
+      </w:rPr>
+    </w:lvl>
+    <w:lvl w:ilvl="5" w:tentative="1">
+      <w:start w:val="1"/>
+      <w:numFmt w:val="bullet"/>
+      <w:lvlText w:val=""/>
+      <w:lvlJc w:val="left"/>
+      <w:pPr>
+        <w:tabs>
+          <w:tab w:val="num" w:pos="4320"/>
+        </w:tabs>
+        <w:ind w:left="4320" w:hanging="360"/>
+      </w:pPr>
+      <w:rPr>
+        <w:rFonts w:ascii="Wingdings" w:hAnsi="Wingdings" w:hint="default"/>
+        <w:sz w:val="20"/>
+      </w:rPr>
+    </w:lvl>
+    <w:lvl w:ilvl="6" w:tentative="1">
+      <w:start w:val="1"/>
+      <w:numFmt w:val="bullet"/>
+      <w:lvlText w:val=""/>
+      <w:lvlJc w:val="left"/>
+      <w:pPr>
+        <w:tabs>
+          <w:tab w:val="num" w:pos="5040"/>
+        </w:tabs>
+        <w:ind w:left="5040" w:hanging="360"/>
+      </w:pPr>
+      <w:rPr>
+        <w:rFonts w:ascii="Wingdings" w:hAnsi="Wingdings" w:hint="default"/>
+        <w:sz w:val="20"/>
+      </w:rPr>
+    </w:lvl>
+    <w:lvl w:ilvl="7" w:tentative="1">
+      <w:start w:val="1"/>
+      <w:numFmt w:val="bullet"/>
+      <w:lvlText w:val=""/>
+      <w:lvlJc w:val="left"/>
+      <w:pPr>
+        <w:tabs>
+          <w:tab w:val="num" w:pos="5760"/>
+        </w:tabs>
+        <w:ind w:left="5760" w:hanging="360"/>
+      </w:pPr>
+      <w:rPr>
+        <w:rFonts w:ascii="Wingdings" w:hAnsi="Wingdings" w:hint="default"/>
+        <w:sz w:val="20"/>
+      </w:rPr>
+    </w:lvl>
+    <w:lvl w:ilvl="8" w:tentative="1">
+      <w:start w:val="1"/>
+      <w:numFmt w:val="bullet"/>
+      <w:lvlText w:val=""/>
+      <w:lvlJc w:val="left"/>
+      <w:pPr>
+        <w:tabs>
+          <w:tab w:val="num" w:pos="6480"/>
+        </w:tabs>
+        <w:ind w:left="6480" w:hanging="360"/>
+      </w:pPr>
+      <w:rPr>
+        <w:rFonts w:ascii="Wingdings" w:hAnsi="Wingdings" w:hint="default"/>
+        <w:sz w:val="20"/>
       </w:rPr>
     </w:lvl>
   </w:abstractNum>
@@ -2682,6 +2910,9 @@
   </w:num>
   <w:num w:numId="7">
     <w:abstractNumId w:val="4"/>
+  </w:num>
+  <w:num w:numId="8">
+    <w:abstractNumId w:val="7"/>
   </w:num>
 </w:numbering>
 </file>

</xml_diff>